<commit_message>
Final maint manual, fix OBJLoader
</commit_message>
<xml_diff>
--- a/docs/Maintenance Manual/maint.docx
+++ b/docs/Maintenance Manual/maint.docx
@@ -3108,7 +3108,13 @@
     </w:p>
     <w:p>
       <w:r>
-        <w:t>EyeSim has been developed using Unity major version 5.6, scripted in C# with the Mono backend, .NET 2.0 compatibility. Mono is used for cross-compatibility with Linux, OSX, and Windows.</w:t>
+        <w:t>EyeSim has been develop</w:t>
+      </w:r>
+      <w:r>
+        <w:t>ed using Unity major version 2017</w:t>
+      </w:r>
+      <w:r>
+        <w:t>, scripted in C# with the Mono backend, .NET 2.0 compatibility. Mono is used for cross-compatibility with Linux, OSX, and Windows.</w:t>
       </w:r>
       <w:r>
         <w:t xml:space="preserve"> Control code is written in C or C++, and communicates with the simulator over TCP. The EyeSim library replaces the RoBIOS functions with slightly modified versions, which send messages to the simulator.</w:t>
@@ -3121,27 +3127,29 @@
       <w:r>
         <w:br w:type="page"/>
       </w:r>
+      <w:bookmarkStart w:id="1" w:name="_GoBack"/>
+      <w:bookmarkEnd w:id="1"/>
     </w:p>
     <w:p>
       <w:pPr>
         <w:pStyle w:val="Heading1"/>
       </w:pPr>
-      <w:bookmarkStart w:id="1" w:name="_Toc497476187"/>
+      <w:bookmarkStart w:id="2" w:name="_Toc497476187"/>
       <w:r>
         <w:lastRenderedPageBreak/>
         <w:t>Software Architecture</w:t>
       </w:r>
-      <w:bookmarkEnd w:id="1"/>
+      <w:bookmarkEnd w:id="2"/>
     </w:p>
     <w:p>
       <w:pPr>
         <w:pStyle w:val="Heading2"/>
       </w:pPr>
-      <w:bookmarkStart w:id="2" w:name="_Toc497476188"/>
+      <w:bookmarkStart w:id="3" w:name="_Toc497476188"/>
       <w:r>
         <w:t>Object System</w:t>
       </w:r>
-      <w:bookmarkEnd w:id="2"/>
+      <w:bookmarkEnd w:id="3"/>
     </w:p>
     <w:p>
       <w:r>
@@ -3165,14 +3173,27 @@
       <w:r>
         <w:t xml:space="preserve">Table </w:t>
       </w:r>
-      <w:fldSimple w:instr=" SEQ Table \* ARABIC ">
-        <w:r>
-          <w:rPr>
-            <w:noProof/>
-          </w:rPr>
-          <w:t>1</w:t>
-        </w:r>
-      </w:fldSimple>
+      <w:r>
+        <w:fldChar w:fldCharType="begin"/>
+      </w:r>
+      <w:r>
+        <w:instrText xml:space="preserve"> SEQ Table \* ARABIC </w:instrText>
+      </w:r>
+      <w:r>
+        <w:fldChar w:fldCharType="separate"/>
+      </w:r>
+      <w:r>
+        <w:rPr>
+          <w:noProof/>
+        </w:rPr>
+        <w:t>1</w:t>
+      </w:r>
+      <w:r>
+        <w:rPr>
+          <w:noProof/>
+        </w:rPr>
+        <w:fldChar w:fldCharType="end"/>
+      </w:r>
       <w:r>
         <w:t xml:space="preserve"> Outline of classes in object system</w:t>
       </w:r>
@@ -3563,14 +3584,27 @@
                             <w:r>
                               <w:t xml:space="preserve">Figure </w:t>
                             </w:r>
-                            <w:fldSimple w:instr=" SEQ Figure \* ARABIC ">
-                              <w:r>
-                                <w:rPr>
-                                  <w:noProof/>
-                                </w:rPr>
-                                <w:t>1</w:t>
-                              </w:r>
-                            </w:fldSimple>
+                            <w:r>
+                              <w:fldChar w:fldCharType="begin"/>
+                            </w:r>
+                            <w:r>
+                              <w:instrText xml:space="preserve"> SEQ Figure \* ARABIC </w:instrText>
+                            </w:r>
+                            <w:r>
+                              <w:fldChar w:fldCharType="separate"/>
+                            </w:r>
+                            <w:r>
+                              <w:rPr>
+                                <w:noProof/>
+                              </w:rPr>
+                              <w:t>1</w:t>
+                            </w:r>
+                            <w:r>
+                              <w:rPr>
+                                <w:noProof/>
+                              </w:rPr>
+                              <w:fldChar w:fldCharType="end"/>
+                            </w:r>
                             <w:r>
                               <w:t xml:space="preserve"> Class diagram showing inheritance of object system</w:t>
                             </w:r>
@@ -3609,14 +3643,27 @@
                       <w:r>
                         <w:t xml:space="preserve">Figure </w:t>
                       </w:r>
-                      <w:fldSimple w:instr=" SEQ Figure \* ARABIC ">
-                        <w:r>
-                          <w:rPr>
-                            <w:noProof/>
-                          </w:rPr>
-                          <w:t>1</w:t>
-                        </w:r>
-                      </w:fldSimple>
+                      <w:r>
+                        <w:fldChar w:fldCharType="begin"/>
+                      </w:r>
+                      <w:r>
+                        <w:instrText xml:space="preserve"> SEQ Figure \* ARABIC </w:instrText>
+                      </w:r>
+                      <w:r>
+                        <w:fldChar w:fldCharType="separate"/>
+                      </w:r>
+                      <w:r>
+                        <w:rPr>
+                          <w:noProof/>
+                        </w:rPr>
+                        <w:t>1</w:t>
+                      </w:r>
+                      <w:r>
+                        <w:rPr>
+                          <w:noProof/>
+                        </w:rPr>
+                        <w:fldChar w:fldCharType="end"/>
+                      </w:r>
                       <w:r>
                         <w:t xml:space="preserve"> Class diagram showing inheritance of object system</w:t>
                       </w:r>
@@ -3634,12 +3681,12 @@
       <w:pPr>
         <w:pStyle w:val="Heading3"/>
       </w:pPr>
-      <w:bookmarkStart w:id="3" w:name="_Toc497476189"/>
+      <w:bookmarkStart w:id="4" w:name="_Toc497476189"/>
       <w:r>
         <w:lastRenderedPageBreak/>
         <w:t>PlaceableObject</w:t>
       </w:r>
-      <w:bookmarkEnd w:id="3"/>
+      <w:bookmarkEnd w:id="4"/>
     </w:p>
     <w:p>
       <w:r>
@@ -3759,11 +3806,11 @@
       <w:pPr>
         <w:pStyle w:val="Heading3"/>
       </w:pPr>
-      <w:bookmarkStart w:id="4" w:name="_Toc497476190"/>
+      <w:bookmarkStart w:id="5" w:name="_Toc497476190"/>
       <w:r>
         <w:t>Robot</w:t>
       </w:r>
-      <w:bookmarkEnd w:id="4"/>
+      <w:bookmarkEnd w:id="5"/>
     </w:p>
     <w:p>
       <w:r>
@@ -3819,14 +3866,27 @@
       <w:r>
         <w:t xml:space="preserve">Table </w:t>
       </w:r>
-      <w:fldSimple w:instr=" SEQ Table \* ARABIC ">
-        <w:r>
-          <w:rPr>
-            <w:noProof/>
-          </w:rPr>
-          <w:t>2</w:t>
-        </w:r>
-      </w:fldSimple>
+      <w:r>
+        <w:fldChar w:fldCharType="begin"/>
+      </w:r>
+      <w:r>
+        <w:instrText xml:space="preserve"> SEQ Table \* ARABIC </w:instrText>
+      </w:r>
+      <w:r>
+        <w:fldChar w:fldCharType="separate"/>
+      </w:r>
+      <w:r>
+        <w:rPr>
+          <w:noProof/>
+        </w:rPr>
+        <w:t>2</w:t>
+      </w:r>
+      <w:r>
+        <w:rPr>
+          <w:noProof/>
+        </w:rPr>
+        <w:fldChar w:fldCharType="end"/>
+      </w:r>
       <w:r>
         <w:t xml:space="preserve"> Interfaces used to define robot capabilities</w:t>
       </w:r>
@@ -4162,12 +4222,12 @@
       <w:pPr>
         <w:pStyle w:val="Heading3"/>
       </w:pPr>
-      <w:bookmarkStart w:id="5" w:name="_Toc497476191"/>
+      <w:bookmarkStart w:id="6" w:name="_Toc497476191"/>
       <w:r>
         <w:lastRenderedPageBreak/>
         <w:t>World object</w:t>
       </w:r>
-      <w:bookmarkEnd w:id="5"/>
+      <w:bookmarkEnd w:id="6"/>
     </w:p>
     <w:p>
       <w:r>
@@ -4191,11 +4251,11 @@
       <w:pPr>
         <w:pStyle w:val="Heading3"/>
       </w:pPr>
-      <w:bookmarkStart w:id="6" w:name="_Toc497476192"/>
+      <w:bookmarkStart w:id="7" w:name="_Toc497476192"/>
       <w:r>
         <w:t>Implementing an object</w:t>
       </w:r>
-      <w:bookmarkEnd w:id="6"/>
+      <w:bookmarkEnd w:id="7"/>
     </w:p>
     <w:p>
       <w:r>
@@ -4239,12 +4299,12 @@
       <w:pPr>
         <w:pStyle w:val="Heading2"/>
       </w:pPr>
-      <w:bookmarkStart w:id="7" w:name="_Toc497476193"/>
+      <w:bookmarkStart w:id="8" w:name="_Toc497476193"/>
       <w:r>
         <w:lastRenderedPageBreak/>
         <w:t>System managers</w:t>
       </w:r>
-      <w:bookmarkEnd w:id="7"/>
+      <w:bookmarkEnd w:id="8"/>
     </w:p>
     <w:p>
       <w:r>
@@ -4270,14 +4330,27 @@
       <w:r>
         <w:t xml:space="preserve">Table </w:t>
       </w:r>
-      <w:fldSimple w:instr=" SEQ Table \* ARABIC ">
-        <w:r>
-          <w:rPr>
-            <w:noProof/>
-          </w:rPr>
-          <w:t>3</w:t>
-        </w:r>
-      </w:fldSimple>
+      <w:r>
+        <w:fldChar w:fldCharType="begin"/>
+      </w:r>
+      <w:r>
+        <w:instrText xml:space="preserve"> SEQ Table \* ARABIC </w:instrText>
+      </w:r>
+      <w:r>
+        <w:fldChar w:fldCharType="separate"/>
+      </w:r>
+      <w:r>
+        <w:rPr>
+          <w:noProof/>
+        </w:rPr>
+        <w:t>3</w:t>
+      </w:r>
+      <w:r>
+        <w:rPr>
+          <w:noProof/>
+        </w:rPr>
+        <w:fldChar w:fldCharType="end"/>
+      </w:r>
       <w:r>
         <w:t xml:space="preserve"> Overview of managers</w:t>
       </w:r>
@@ -4552,11 +4625,11 @@
       <w:pPr>
         <w:pStyle w:val="Heading3"/>
       </w:pPr>
-      <w:bookmarkStart w:id="8" w:name="_Toc497476194"/>
+      <w:bookmarkStart w:id="9" w:name="_Toc497476194"/>
       <w:r>
         <w:t>SimManager</w:t>
       </w:r>
-      <w:bookmarkEnd w:id="8"/>
+      <w:bookmarkEnd w:id="9"/>
     </w:p>
     <w:p>
       <w:r>
@@ -4725,14 +4798,14 @@
       <w:pPr>
         <w:pStyle w:val="Heading3"/>
       </w:pPr>
-      <w:bookmarkStart w:id="9" w:name="_Toc497476195"/>
+      <w:bookmarkStart w:id="10" w:name="_Toc497476195"/>
       <w:r>
         <w:t>ServerManager</w:t>
       </w:r>
       <w:r>
         <w:t xml:space="preserve"> and Interpreter</w:t>
       </w:r>
-      <w:bookmarkEnd w:id="9"/>
+      <w:bookmarkEnd w:id="10"/>
     </w:p>
     <w:p>
       <w:r>
@@ -4874,14 +4947,27 @@
       <w:r>
         <w:t xml:space="preserve">Table </w:t>
       </w:r>
-      <w:fldSimple w:instr=" SEQ Table \* ARABIC ">
-        <w:r>
-          <w:rPr>
-            <w:noProof/>
-          </w:rPr>
-          <w:t>4</w:t>
-        </w:r>
-      </w:fldSimple>
+      <w:r>
+        <w:fldChar w:fldCharType="begin"/>
+      </w:r>
+      <w:r>
+        <w:instrText xml:space="preserve"> SEQ Table \* ARABIC </w:instrText>
+      </w:r>
+      <w:r>
+        <w:fldChar w:fldCharType="separate"/>
+      </w:r>
+      <w:r>
+        <w:rPr>
+          <w:noProof/>
+        </w:rPr>
+        <w:t>4</w:t>
+      </w:r>
+      <w:r>
+        <w:rPr>
+          <w:noProof/>
+        </w:rPr>
+        <w:fldChar w:fldCharType="end"/>
+      </w:r>
       <w:r>
         <w:t xml:space="preserve"> Packet types</w:t>
       </w:r>
@@ -5271,12 +5357,12 @@
       <w:pPr>
         <w:pStyle w:val="Heading3"/>
       </w:pPr>
-      <w:bookmarkStart w:id="10" w:name="_Toc497476196"/>
+      <w:bookmarkStart w:id="11" w:name="_Toc497476196"/>
       <w:proofErr w:type="spellStart"/>
       <w:r>
         <w:t>SettingsManager</w:t>
       </w:r>
-      <w:bookmarkEnd w:id="10"/>
+      <w:bookmarkEnd w:id="11"/>
       <w:proofErr w:type="spellEnd"/>
     </w:p>
     <w:p>
@@ -5550,12 +5636,12 @@
       <w:pPr>
         <w:pStyle w:val="Heading2"/>
       </w:pPr>
-      <w:bookmarkStart w:id="11" w:name="_Toc497476197"/>
+      <w:bookmarkStart w:id="12" w:name="_Toc497476197"/>
       <w:proofErr w:type="spellStart"/>
       <w:r>
         <w:t>ObjectManager</w:t>
       </w:r>
-      <w:bookmarkEnd w:id="11"/>
+      <w:bookmarkEnd w:id="12"/>
       <w:proofErr w:type="spellEnd"/>
     </w:p>
     <w:p>
@@ -5942,12 +6028,12 @@
       <w:pPr>
         <w:pStyle w:val="Heading3"/>
       </w:pPr>
-      <w:bookmarkStart w:id="12" w:name="_Toc497476198"/>
+      <w:bookmarkStart w:id="13" w:name="_Toc497476198"/>
       <w:proofErr w:type="spellStart"/>
       <w:r>
         <w:t>UIManager</w:t>
       </w:r>
-      <w:bookmarkEnd w:id="12"/>
+      <w:bookmarkEnd w:id="13"/>
       <w:proofErr w:type="spellEnd"/>
     </w:p>
     <w:p>
@@ -5986,12 +6072,12 @@
       <w:pPr>
         <w:pStyle w:val="Heading3"/>
       </w:pPr>
-      <w:bookmarkStart w:id="13" w:name="_Toc497476199"/>
+      <w:bookmarkStart w:id="14" w:name="_Toc497476199"/>
       <w:proofErr w:type="spellStart"/>
       <w:r>
         <w:t>OSManager</w:t>
       </w:r>
-      <w:bookmarkEnd w:id="13"/>
+      <w:bookmarkEnd w:id="14"/>
       <w:proofErr w:type="spellEnd"/>
     </w:p>
     <w:p>
@@ -6027,12 +6113,12 @@
       <w:pPr>
         <w:pStyle w:val="Heading2"/>
       </w:pPr>
-      <w:bookmarkStart w:id="14" w:name="_Toc497476200"/>
+      <w:bookmarkStart w:id="15" w:name="_Toc497476200"/>
       <w:r>
         <w:lastRenderedPageBreak/>
         <w:t>User Interface</w:t>
       </w:r>
-      <w:bookmarkEnd w:id="14"/>
+      <w:bookmarkEnd w:id="15"/>
     </w:p>
     <w:p>
       <w:r>
@@ -6043,11 +6129,11 @@
       <w:pPr>
         <w:pStyle w:val="Heading3"/>
       </w:pPr>
-      <w:bookmarkStart w:id="15" w:name="_Toc497476201"/>
+      <w:bookmarkStart w:id="16" w:name="_Toc497476201"/>
       <w:r>
         <w:t>Menu</w:t>
       </w:r>
-      <w:bookmarkEnd w:id="15"/>
+      <w:bookmarkEnd w:id="16"/>
     </w:p>
     <w:p>
       <w:r>
@@ -6324,11 +6410,11 @@
       <w:pPr>
         <w:pStyle w:val="Heading3"/>
       </w:pPr>
-      <w:bookmarkStart w:id="16" w:name="_Toc497476202"/>
+      <w:bookmarkStart w:id="17" w:name="_Toc497476202"/>
       <w:r>
         <w:t>Windows</w:t>
       </w:r>
-      <w:bookmarkEnd w:id="16"/>
+      <w:bookmarkEnd w:id="17"/>
     </w:p>
     <w:p>
       <w:r>
@@ -6834,11 +6920,11 @@
       <w:pPr>
         <w:pStyle w:val="Heading3"/>
       </w:pPr>
-      <w:bookmarkStart w:id="17" w:name="_Toc497476203"/>
+      <w:bookmarkStart w:id="18" w:name="_Toc497476203"/>
       <w:r>
         <w:t>Keyboard Shortcuts</w:t>
       </w:r>
-      <w:bookmarkEnd w:id="17"/>
+      <w:bookmarkEnd w:id="18"/>
     </w:p>
     <w:p>
       <w:r>
@@ -6894,12 +6980,12 @@
       <w:pPr>
         <w:pStyle w:val="Heading3"/>
       </w:pPr>
-      <w:bookmarkStart w:id="18" w:name="_Toc497476204"/>
+      <w:bookmarkStart w:id="19" w:name="_Toc497476204"/>
       <w:r>
         <w:lastRenderedPageBreak/>
         <w:t>Logging</w:t>
       </w:r>
-      <w:bookmarkEnd w:id="18"/>
+      <w:bookmarkEnd w:id="19"/>
     </w:p>
     <w:p>
       <w:r>
@@ -7014,12 +7100,12 @@
       <w:pPr>
         <w:pStyle w:val="Heading1"/>
       </w:pPr>
-      <w:bookmarkStart w:id="19" w:name="_Toc497476205"/>
+      <w:bookmarkStart w:id="20" w:name="_Toc497476205"/>
       <w:r>
         <w:lastRenderedPageBreak/>
         <w:t>Run-time functionality</w:t>
       </w:r>
-      <w:bookmarkEnd w:id="19"/>
+      <w:bookmarkEnd w:id="20"/>
     </w:p>
     <w:p>
       <w:r>
@@ -7038,14 +7124,27 @@
       <w:r>
         <w:t xml:space="preserve">Table </w:t>
       </w:r>
-      <w:fldSimple w:instr=" SEQ Table \* ARABIC ">
-        <w:r>
-          <w:rPr>
-            <w:noProof/>
-          </w:rPr>
-          <w:t>5</w:t>
-        </w:r>
-      </w:fldSimple>
+      <w:r>
+        <w:fldChar w:fldCharType="begin"/>
+      </w:r>
+      <w:r>
+        <w:instrText xml:space="preserve"> SEQ Table \* ARABIC </w:instrText>
+      </w:r>
+      <w:r>
+        <w:fldChar w:fldCharType="separate"/>
+      </w:r>
+      <w:r>
+        <w:rPr>
+          <w:noProof/>
+        </w:rPr>
+        <w:t>5</w:t>
+      </w:r>
+      <w:r>
+        <w:rPr>
+          <w:noProof/>
+        </w:rPr>
+        <w:fldChar w:fldCharType="end"/>
+      </w:r>
       <w:r>
         <w:t xml:space="preserve"> Files loadable from disk</w:t>
       </w:r>
@@ -7343,12 +7442,12 @@
       <w:pPr>
         <w:pStyle w:val="Heading2"/>
       </w:pPr>
-      <w:bookmarkStart w:id="20" w:name="_Toc497476206"/>
+      <w:bookmarkStart w:id="21" w:name="_Toc497476206"/>
       <w:proofErr w:type="spellStart"/>
       <w:r>
         <w:t>RobotLoader</w:t>
       </w:r>
-      <w:bookmarkEnd w:id="20"/>
+      <w:bookmarkEnd w:id="21"/>
       <w:proofErr w:type="spellEnd"/>
     </w:p>
     <w:p>
@@ -7450,12 +7549,12 @@
       <w:pPr>
         <w:pStyle w:val="Heading2"/>
       </w:pPr>
-      <w:bookmarkStart w:id="21" w:name="_Toc497476207"/>
+      <w:bookmarkStart w:id="22" w:name="_Toc497476207"/>
       <w:proofErr w:type="spellStart"/>
       <w:r>
         <w:t>ObjectLoader</w:t>
       </w:r>
-      <w:bookmarkEnd w:id="21"/>
+      <w:bookmarkEnd w:id="22"/>
       <w:proofErr w:type="spellEnd"/>
     </w:p>
     <w:p>
@@ -7504,12 +7603,12 @@
       <w:pPr>
         <w:pStyle w:val="Heading2"/>
       </w:pPr>
-      <w:bookmarkStart w:id="22" w:name="_Toc497476208"/>
+      <w:bookmarkStart w:id="23" w:name="_Toc497476208"/>
       <w:proofErr w:type="spellStart"/>
       <w:r>
         <w:t>WorldBuilder</w:t>
       </w:r>
-      <w:bookmarkEnd w:id="22"/>
+      <w:bookmarkEnd w:id="23"/>
       <w:proofErr w:type="spellEnd"/>
     </w:p>
     <w:p>
@@ -7595,12 +7694,12 @@
       <w:pPr>
         <w:pStyle w:val="Heading2"/>
       </w:pPr>
-      <w:bookmarkStart w:id="23" w:name="_Toc497476209"/>
+      <w:bookmarkStart w:id="24" w:name="_Toc497476209"/>
       <w:proofErr w:type="spellStart"/>
       <w:r>
         <w:t>SimReader</w:t>
       </w:r>
-      <w:bookmarkEnd w:id="23"/>
+      <w:bookmarkEnd w:id="24"/>
       <w:proofErr w:type="spellEnd"/>
     </w:p>
     <w:p>
@@ -7642,11 +7741,11 @@
       <w:pPr>
         <w:pStyle w:val="Heading2"/>
       </w:pPr>
-      <w:bookmarkStart w:id="24" w:name="_Toc497476210"/>
+      <w:bookmarkStart w:id="25" w:name="_Toc497476210"/>
       <w:r>
         <w:t>Loading files</w:t>
       </w:r>
-      <w:bookmarkEnd w:id="24"/>
+      <w:bookmarkEnd w:id="25"/>
     </w:p>
     <w:p>
       <w:r>
@@ -7762,12 +7861,12 @@
       <w:pPr>
         <w:pStyle w:val="Heading1"/>
       </w:pPr>
-      <w:bookmarkStart w:id="25" w:name="_Toc497476211"/>
+      <w:bookmarkStart w:id="26" w:name="_Toc497476211"/>
       <w:r>
         <w:lastRenderedPageBreak/>
         <w:t>Virtual Reality</w:t>
       </w:r>
-      <w:bookmarkEnd w:id="25"/>
+      <w:bookmarkEnd w:id="26"/>
     </w:p>
     <w:p>
       <w:proofErr w:type="spellStart"/>
@@ -7823,12 +7922,12 @@
       <w:pPr>
         <w:pStyle w:val="Heading1"/>
       </w:pPr>
-      <w:bookmarkStart w:id="26" w:name="_Toc497476212"/>
+      <w:bookmarkStart w:id="27" w:name="_Toc497476212"/>
       <w:r>
         <w:lastRenderedPageBreak/>
         <w:t>RoBIOS Compatibility Library</w:t>
       </w:r>
-      <w:bookmarkEnd w:id="26"/>
+      <w:bookmarkEnd w:id="27"/>
     </w:p>
     <w:p>
       <w:r>
@@ -7839,11 +7938,11 @@
       <w:pPr>
         <w:pStyle w:val="Heading2"/>
       </w:pPr>
-      <w:bookmarkStart w:id="27" w:name="_Toc497476213"/>
+      <w:bookmarkStart w:id="28" w:name="_Toc497476213"/>
       <w:r>
         <w:t>Connecting to simulator</w:t>
       </w:r>
-      <w:bookmarkEnd w:id="27"/>
+      <w:bookmarkEnd w:id="28"/>
     </w:p>
     <w:p>
       <w:r>
@@ -7915,11 +8014,11 @@
       <w:pPr>
         <w:pStyle w:val="Heading2"/>
       </w:pPr>
-      <w:bookmarkStart w:id="28" w:name="_Toc497476214"/>
+      <w:bookmarkStart w:id="29" w:name="_Toc497476214"/>
       <w:r>
         <w:t>LCD Display</w:t>
       </w:r>
-      <w:bookmarkEnd w:id="28"/>
+      <w:bookmarkEnd w:id="29"/>
     </w:p>
     <w:p>
       <w:r>
@@ -7973,11 +8072,11 @@
       <w:pPr>
         <w:pStyle w:val="Heading2"/>
       </w:pPr>
-      <w:bookmarkStart w:id="29" w:name="_Toc497476215"/>
+      <w:bookmarkStart w:id="30" w:name="_Toc497476215"/>
       <w:r>
         <w:t>User Programs</w:t>
       </w:r>
-      <w:bookmarkEnd w:id="29"/>
+      <w:bookmarkEnd w:id="30"/>
     </w:p>
     <w:p>
       <w:r>
@@ -7996,11 +8095,11 @@
       <w:pPr>
         <w:pStyle w:val="Heading2"/>
       </w:pPr>
-      <w:bookmarkStart w:id="30" w:name="_Toc497476216"/>
+      <w:bookmarkStart w:id="31" w:name="_Toc497476216"/>
       <w:r>
         <w:t>Extending to other languages</w:t>
       </w:r>
-      <w:bookmarkEnd w:id="30"/>
+      <w:bookmarkEnd w:id="31"/>
     </w:p>
     <w:p>
       <w:r>
@@ -8016,25 +8115,25 @@
       <w:pPr>
         <w:pStyle w:val="Heading1"/>
       </w:pPr>
-      <w:bookmarkStart w:id="31" w:name="_Toc497476217"/>
+      <w:bookmarkStart w:id="32" w:name="_Toc497476217"/>
       <w:r>
         <w:lastRenderedPageBreak/>
         <w:t>Appendix</w:t>
       </w:r>
-      <w:bookmarkEnd w:id="31"/>
+      <w:bookmarkEnd w:id="32"/>
     </w:p>
     <w:p>
       <w:pPr>
         <w:pStyle w:val="Heading2"/>
       </w:pPr>
-      <w:bookmarkStart w:id="32" w:name="_Toc497476218"/>
+      <w:bookmarkStart w:id="33" w:name="_Toc497476218"/>
       <w:r>
         <w:t>RoBIOS API Functions implemented</w:t>
       </w:r>
       <w:r>
         <w:t xml:space="preserve"> in simulator</w:t>
       </w:r>
-      <w:bookmarkEnd w:id="32"/>
+      <w:bookmarkEnd w:id="33"/>
     </w:p>
     <w:tbl>
       <w:tblPr>
@@ -13123,12 +13222,12 @@
       <w:pPr>
         <w:pStyle w:val="Heading2"/>
       </w:pPr>
-      <w:bookmarkStart w:id="33" w:name="_Toc497476219"/>
+      <w:bookmarkStart w:id="34" w:name="_Toc497476219"/>
       <w:r>
         <w:lastRenderedPageBreak/>
         <w:t>Robot Control Interfaces</w:t>
       </w:r>
-      <w:bookmarkEnd w:id="33"/>
+      <w:bookmarkEnd w:id="34"/>
     </w:p>
     <w:p/>
     <w:p>
@@ -16988,8 +17087,6 @@
         </w:rPr>
         <w:t>}</w:t>
       </w:r>
-      <w:bookmarkStart w:id="34" w:name="_GoBack"/>
-      <w:bookmarkEnd w:id="34"/>
     </w:p>
     <w:p>
       <w:pPr>
@@ -19554,7 +19651,7 @@
         <w:szCs w:val="20"/>
         <w:u w:color="3B3838"/>
       </w:rPr>
-      <w:t>22</w:t>
+      <w:t>6</w:t>
     </w:r>
     <w:r>
       <w:rPr>
@@ -22044,7 +22141,7 @@
 </file>
 
 <file path=customXml/itemProps1.xml><?xml version="1.0" encoding="utf-8"?>
-<ds:datastoreItem xmlns:ds="http://schemas.openxmlformats.org/officeDocument/2006/customXml" ds:itemID="{FA8EF3FC-8BE2-4F81-B058-D433F9AA0438}">
+<ds:datastoreItem xmlns:ds="http://schemas.openxmlformats.org/officeDocument/2006/customXml" ds:itemID="{C26B0F0C-4AC2-43DE-88F3-72C361CF57EF}">
   <ds:schemaRefs>
     <ds:schemaRef ds:uri="http://schemas.openxmlformats.org/officeDocument/2006/bibliography"/>
   </ds:schemaRefs>

</xml_diff>